<commit_message>
misc tidy up, corrected datetime bug, holiday bug
</commit_message>
<xml_diff>
--- a/Software Overivew.docx
+++ b/Software Overivew.docx
@@ -18,13 +18,8 @@
         <w:t>assessed</w:t>
       </w:r>
       <w:r>
-        <w:t xml:space="preserve"> the following </w:t>
-      </w:r>
-      <w:proofErr w:type="spellStart"/>
-      <w:r>
-        <w:t>regressors</w:t>
-      </w:r>
-      <w:proofErr w:type="spellEnd"/>
+        <w:t xml:space="preserve"> the following regressors</w:t>
+      </w:r>
       <w:r>
         <w:t xml:space="preserve"> and use just two to reduce the amount of compute time for this particular application to a large dataset of buildings</w:t>
       </w:r>
@@ -44,13 +39,8 @@
         <w:t xml:space="preserve">(not used) </w:t>
       </w:r>
       <w:r>
-        <w:t xml:space="preserve">K Nearest </w:t>
-      </w:r>
-      <w:proofErr w:type="spellStart"/>
-      <w:r>
-        <w:t>Neighbour</w:t>
-      </w:r>
-      <w:proofErr w:type="spellEnd"/>
+        <w:t>K Nearest Neighbour</w:t>
+      </w:r>
     </w:p>
     <w:p>
       <w:pPr>
@@ -64,13 +54,8 @@
         <w:t xml:space="preserve">(not used) </w:t>
       </w:r>
       <w:r>
-        <w:t xml:space="preserve">Support Vector </w:t>
-      </w:r>
-      <w:proofErr w:type="spellStart"/>
-      <w:r>
-        <w:t>Regressor</w:t>
-      </w:r>
-      <w:proofErr w:type="spellEnd"/>
+        <w:t>Support Vector Regressor</w:t>
+      </w:r>
     </w:p>
     <w:p>
       <w:pPr>
@@ -81,13 +66,8 @@
         </w:numPr>
       </w:pPr>
       <w:r>
-        <w:t xml:space="preserve">(not used) Gradient Boosting </w:t>
-      </w:r>
-      <w:proofErr w:type="spellStart"/>
-      <w:r>
-        <w:t>Regressor</w:t>
-      </w:r>
-      <w:proofErr w:type="spellEnd"/>
+        <w:t>(not used) Gradient Boosting Regressor</w:t>
+      </w:r>
     </w:p>
     <w:p>
       <w:pPr>
@@ -98,13 +78,8 @@
         </w:numPr>
       </w:pPr>
       <w:r>
-        <w:t xml:space="preserve">Random Forest </w:t>
-      </w:r>
-      <w:proofErr w:type="spellStart"/>
-      <w:r>
-        <w:t>Regressor</w:t>
-      </w:r>
-      <w:proofErr w:type="spellEnd"/>
+        <w:t>Random Forest Regressor</w:t>
+      </w:r>
     </w:p>
     <w:p>
       <w:pPr>
@@ -115,13 +90,8 @@
         </w:numPr>
       </w:pPr>
       <w:r>
-        <w:t xml:space="preserve">Extra Trees </w:t>
-      </w:r>
-      <w:proofErr w:type="spellStart"/>
-      <w:r>
-        <w:t>Regressor</w:t>
-      </w:r>
-      <w:proofErr w:type="spellEnd"/>
+        <w:t>Extra Trees Regressor</w:t>
+      </w:r>
       <w:r>
         <w:t xml:space="preserve"> </w:t>
       </w:r>
@@ -283,13 +253,8 @@
           <w:numId w:val="1"/>
         </w:numPr>
       </w:pPr>
-      <w:proofErr w:type="gramStart"/>
-      <w:r>
-        <w:t>from</w:t>
-      </w:r>
-      <w:proofErr w:type="gramEnd"/>
-      <w:r>
-        <w:t xml:space="preserve"> the date-times</w:t>
+      <w:r>
+        <w:t>from the date-times</w:t>
       </w:r>
       <w:r>
         <w:t>, extract the</w:t>
@@ -306,13 +271,8 @@
           <w:numId w:val="1"/>
         </w:numPr>
       </w:pPr>
-      <w:proofErr w:type="gramStart"/>
-      <w:r>
-        <w:t>from</w:t>
-      </w:r>
-      <w:proofErr w:type="gramEnd"/>
-      <w:r>
-        <w:t xml:space="preserve"> </w:t>
+      <w:r>
+        <w:t xml:space="preserve">from </w:t>
       </w:r>
       <w:r>
         <w:t xml:space="preserve">the </w:t>
@@ -366,15 +326,7 @@
         </w:numPr>
       </w:pPr>
       <w:r>
-        <w:t xml:space="preserve">Assess 5 different modeling approaches (KNR, SVR, RFR, </w:t>
-      </w:r>
-      <w:proofErr w:type="gramStart"/>
-      <w:r>
-        <w:t>GBR</w:t>
-      </w:r>
-      <w:proofErr w:type="gramEnd"/>
-      <w:r>
-        <w:t xml:space="preserve"> &amp; ETR). For each:</w:t>
+        <w:t>Assess 5 different modeling approaches (KNR, SVR, RFR, GBR &amp; ETR). For each:</w:t>
       </w:r>
     </w:p>
     <w:p>
@@ -504,32 +456,11 @@
       <w:r>
         <w:t xml:space="preserve">Python 2.7 with the following external packages: </w:t>
       </w:r>
-      <w:proofErr w:type="spellStart"/>
       <w:r>
         <w:t>n</w:t>
       </w:r>
       <w:r>
-        <w:t>umpy</w:t>
-      </w:r>
-      <w:proofErr w:type="spellEnd"/>
-      <w:r>
-        <w:t xml:space="preserve">, </w:t>
-      </w:r>
-      <w:proofErr w:type="spellStart"/>
-      <w:r>
-        <w:t>scipy</w:t>
-      </w:r>
-      <w:proofErr w:type="spellEnd"/>
-      <w:r>
-        <w:t xml:space="preserve">, </w:t>
-      </w:r>
-      <w:proofErr w:type="spellStart"/>
-      <w:r>
-        <w:t>sci</w:t>
-      </w:r>
-      <w:proofErr w:type="spellEnd"/>
-      <w:r>
-        <w:t xml:space="preserve"> kit learn</w:t>
+        <w:t>umpy, scipy, sci kit learn</w:t>
       </w:r>
     </w:p>
     <w:p>
@@ -555,7 +486,6 @@
         </w:rPr>
         <w:t xml:space="preserve">&gt;&gt;&gt; </w:t>
       </w:r>
-      <w:proofErr w:type="gramStart"/>
       <w:r>
         <w:rPr>
           <w:rFonts w:asciiTheme="minorHAnsi" w:eastAsiaTheme="minorHAnsi" w:hAnsiTheme="minorHAnsi" w:cstheme="minorBidi"/>
@@ -565,21 +495,8 @@
           <w:sz w:val="22"/>
           <w:szCs w:val="22"/>
         </w:rPr>
-        <w:t>pip</w:t>
-      </w:r>
-      <w:proofErr w:type="gramEnd"/>
-      <w:r>
-        <w:rPr>
-          <w:rFonts w:asciiTheme="minorHAnsi" w:eastAsiaTheme="minorHAnsi" w:hAnsiTheme="minorHAnsi" w:cstheme="minorBidi"/>
-          <w:b w:val="0"/>
-          <w:bCs w:val="0"/>
-          <w:color w:val="auto"/>
-          <w:sz w:val="22"/>
-          <w:szCs w:val="22"/>
-        </w:rPr>
-        <w:t xml:space="preserve"> install -U </w:t>
-      </w:r>
-      <w:proofErr w:type="spellStart"/>
+        <w:t xml:space="preserve">pip install -U </w:t>
+      </w:r>
       <w:r>
         <w:rPr>
           <w:rFonts w:asciiTheme="minorHAnsi" w:eastAsiaTheme="minorHAnsi" w:hAnsiTheme="minorHAnsi" w:cstheme="minorBidi"/>
@@ -591,7 +508,6 @@
         </w:rPr>
         <w:t>numpy</w:t>
       </w:r>
-      <w:proofErr w:type="spellEnd"/>
       <w:r>
         <w:rPr>
           <w:rFonts w:asciiTheme="minorHAnsi" w:eastAsiaTheme="minorHAnsi" w:hAnsiTheme="minorHAnsi" w:cstheme="minorBidi"/>
@@ -615,7 +531,6 @@
         </w:rPr>
         <w:t xml:space="preserve">pip install -U </w:t>
       </w:r>
-      <w:proofErr w:type="spellStart"/>
       <w:r>
         <w:rPr>
           <w:rFonts w:asciiTheme="minorHAnsi" w:eastAsiaTheme="minorHAnsi" w:hAnsiTheme="minorHAnsi" w:cstheme="minorBidi"/>
@@ -627,7 +542,6 @@
         </w:rPr>
         <w:t>scipy</w:t>
       </w:r>
-      <w:proofErr w:type="spellEnd"/>
       <w:r>
         <w:rPr>
           <w:rFonts w:asciiTheme="minorHAnsi" w:eastAsiaTheme="minorHAnsi" w:hAnsiTheme="minorHAnsi" w:cstheme="minorBidi"/>
@@ -649,31 +563,7 @@
           <w:sz w:val="22"/>
           <w:szCs w:val="22"/>
         </w:rPr>
-        <w:t xml:space="preserve">pip install -U </w:t>
-      </w:r>
-      <w:proofErr w:type="spellStart"/>
-      <w:r>
-        <w:rPr>
-          <w:rFonts w:asciiTheme="minorHAnsi" w:eastAsiaTheme="minorHAnsi" w:hAnsiTheme="minorHAnsi" w:cstheme="minorBidi"/>
-          <w:b w:val="0"/>
-          <w:bCs w:val="0"/>
-          <w:color w:val="auto"/>
-          <w:sz w:val="22"/>
-          <w:szCs w:val="22"/>
-        </w:rPr>
-        <w:t>scikit</w:t>
-      </w:r>
-      <w:proofErr w:type="spellEnd"/>
-      <w:r>
-        <w:rPr>
-          <w:rFonts w:asciiTheme="minorHAnsi" w:eastAsiaTheme="minorHAnsi" w:hAnsiTheme="minorHAnsi" w:cstheme="minorBidi"/>
-          <w:b w:val="0"/>
-          <w:bCs w:val="0"/>
-          <w:color w:val="auto"/>
-          <w:sz w:val="22"/>
-          <w:szCs w:val="22"/>
-        </w:rPr>
-        <w:t>-learn</w:t>
+        <w:t>pip install -U scikit-learn</w:t>
       </w:r>
     </w:p>
     <w:p>
@@ -704,12 +594,7 @@
         <w:t xml:space="preserve"> </w:t>
       </w:r>
       <w:r>
-        <w:t xml:space="preserve">python </w:t>
-      </w:r>
-      <w:bookmarkStart w:id="0" w:name="_GoBack"/>
-      <w:bookmarkEnd w:id="0"/>
-      <w:r>
-        <w:t>bpe</w:t>
+        <w:t>python bpe</w:t>
       </w:r>
       <w:r>
         <w:t>.py file.csv</w:t>
@@ -734,14 +619,11 @@
         </w:rPr>
         <w:t xml:space="preserve"> </w:t>
       </w:r>
-      <w:proofErr w:type="gramStart"/>
-      <w:r>
-        <w:t>python</w:t>
-      </w:r>
-      <w:proofErr w:type="gramEnd"/>
-      <w:r>
-        <w:t xml:space="preserve"> bpe</w:t>
-      </w:r>
+      <w:r>
+        <w:t>python bpe</w:t>
+      </w:r>
+      <w:bookmarkStart w:id="0" w:name="_GoBack"/>
+      <w:bookmarkEnd w:id="0"/>
       <w:r>
         <w:t>.py file.csv –</w:t>
       </w:r>
@@ -749,15 +631,7 @@
         <w:t>pi</w:t>
       </w:r>
       <w:r>
-        <w:t xml:space="preserve"> predict_input.csv –</w:t>
-      </w:r>
-      <w:proofErr w:type="spellStart"/>
-      <w:r>
-        <w:t>po</w:t>
-      </w:r>
-      <w:proofErr w:type="spellEnd"/>
-      <w:r>
-        <w:t xml:space="preserve"> predict_</w:t>
+        <w:t xml:space="preserve"> predict_input.csv –po predict_</w:t>
       </w:r>
       <w:r>
         <w:t xml:space="preserve"> </w:t>
@@ -785,13 +659,8 @@
         </w:rPr>
         <w:t xml:space="preserve"> </w:t>
       </w:r>
-      <w:proofErr w:type="gramStart"/>
-      <w:r>
-        <w:t>python</w:t>
-      </w:r>
-      <w:proofErr w:type="gramEnd"/>
-      <w:r>
-        <w:t xml:space="preserve"> bpe</w:t>
+      <w:r>
+        <w:t>python bpe</w:t>
       </w:r>
       <w:r>
         <w:t>.py –h</w:t>
@@ -803,15 +672,7 @@
       </w:r>
       <w:r>
         <w:br/>
-        <w:t>-</w:t>
-      </w:r>
-      <w:proofErr w:type="gramStart"/>
-      <w:r>
-        <w:t>p :</w:t>
-      </w:r>
-      <w:proofErr w:type="gramEnd"/>
-      <w:r>
-        <w:t xml:space="preserve"> plot the prediction results</w:t>
+        <w:t>-p : plot the prediction results</w:t>
       </w:r>
       <w:r>
         <w:br/>
@@ -823,26 +684,11 @@
       </w:r>
       <w:r>
         <w:br/>
-        <w:t xml:space="preserve">-k </w:t>
-      </w:r>
-      <w:proofErr w:type="gramStart"/>
-      <w:r>
-        <w:t>10 :</w:t>
-      </w:r>
-      <w:proofErr w:type="gramEnd"/>
-      <w:r>
-        <w:t xml:space="preserve"> set the number of cross validation folds to ten.</w:t>
+        <w:t>-k 10 : set the number of cross validation folds to ten.</w:t>
       </w:r>
       <w:r>
         <w:br/>
-      </w:r>
-      <w:proofErr w:type="gramStart"/>
-      <w:r>
-        <w:t>etc</w:t>
-      </w:r>
-      <w:proofErr w:type="gramEnd"/>
-      <w:r>
-        <w:t>.</w:t>
+        <w:t>etc.</w:t>
       </w:r>
     </w:p>
     <w:sectPr>

</xml_diff>